<commit_message>
new additional dict and list generators
</commit_message>
<xml_diff>
--- a/template_order_staff_pass_fishport.docx
+++ b/template_order_staff_pass_fishport.docx
@@ -1,6 +1,6 @@
 
 <file path=word/document.xml><?xml version="1.0" encoding="utf-8"?>
-<w:document xmlns:wpc="http://schemas.microsoft.com/office/word/2010/wordprocessingCanvas" xmlns:cx="http://schemas.microsoft.com/office/drawing/2014/chartex" xmlns:cx1="http://schemas.microsoft.com/office/drawing/2015/9/8/chartex" xmlns:cx2="http://schemas.microsoft.com/office/drawing/2015/10/21/chartex" xmlns:cx3="http://schemas.microsoft.com/office/drawing/2016/5/9/chartex" xmlns:cx4="http://schemas.microsoft.com/office/drawing/2016/5/10/chartex" xmlns:cx5="http://schemas.microsoft.com/office/drawing/2016/5/11/chartex" xmlns:cx6="http://schemas.microsoft.com/office/drawing/2016/5/12/chartex" xmlns:cx7="http://schemas.microsoft.com/office/drawing/2016/5/13/chartex" xmlns:cx8="http://schemas.microsoft.com/office/drawing/2016/5/14/chartex" xmlns:mc="http://schemas.openxmlformats.org/markup-compatibility/2006" xmlns:aink="http://schemas.microsoft.com/office/drawing/2016/ink" xmlns:am3d="http://schemas.microsoft.com/office/drawing/2017/model3d" xmlns:o="urn:schemas-microsoft-com:office:office" xmlns:r="http://schemas.openxmlformats.org/officeDocument/2006/relationships" xmlns:m="http://schemas.openxmlformats.org/officeDocument/2006/math" xmlns:v="urn:schemas-microsoft-com:vml" xmlns:wp14="http://schemas.microsoft.com/office/word/2010/wordprocessingDrawing" xmlns:wp="http://schemas.openxmlformats.org/drawingml/2006/wordprocessingDrawing" xmlns:w10="urn:schemas-microsoft-com:office:word" xmlns:w="http://schemas.openxmlformats.org/wordprocessingml/2006/main" xmlns:w14="http://schemas.microsoft.com/office/word/2010/wordml" xmlns:w15="http://schemas.microsoft.com/office/word/2012/wordml" xmlns:w16cex="http://schemas.microsoft.com/office/word/2018/wordml/cex" xmlns:w16cid="http://schemas.microsoft.com/office/word/2016/wordml/cid" xmlns:w16="http://schemas.microsoft.com/office/word/2018/wordml" xmlns:w16sdtdh="http://schemas.microsoft.com/office/word/2020/wordml/sdtdatahash" xmlns:w16se="http://schemas.microsoft.com/office/word/2015/wordml/symex" xmlns:wpg="http://schemas.microsoft.com/office/word/2010/wordprocessingGroup" xmlns:wpi="http://schemas.microsoft.com/office/word/2010/wordprocessingInk" xmlns:wne="http://schemas.microsoft.com/office/word/2006/wordml" xmlns:wps="http://schemas.microsoft.com/office/word/2010/wordprocessingShape" mc:Ignorable="w14 w15 w16se w16cid w16 w16cex w16sdtdh wp14">
+<w:document xmlns:wpc="http://schemas.microsoft.com/office/word/2010/wordprocessingCanvas" xmlns:cx="http://schemas.microsoft.com/office/drawing/2014/chartex" xmlns:cx1="http://schemas.microsoft.com/office/drawing/2015/9/8/chartex" xmlns:cx2="http://schemas.microsoft.com/office/drawing/2015/10/21/chartex" xmlns:cx3="http://schemas.microsoft.com/office/drawing/2016/5/9/chartex" xmlns:cx4="http://schemas.microsoft.com/office/drawing/2016/5/10/chartex" xmlns:cx5="http://schemas.microsoft.com/office/drawing/2016/5/11/chartex" xmlns:cx6="http://schemas.microsoft.com/office/drawing/2016/5/12/chartex" xmlns:cx7="http://schemas.microsoft.com/office/drawing/2016/5/13/chartex" xmlns:cx8="http://schemas.microsoft.com/office/drawing/2016/5/14/chartex" xmlns:mc="http://schemas.openxmlformats.org/markup-compatibility/2006" xmlns:aink="http://schemas.microsoft.com/office/drawing/2016/ink" xmlns:am3d="http://schemas.microsoft.com/office/drawing/2017/model3d" xmlns:o="urn:schemas-microsoft-com:office:office" xmlns:oel="http://schemas.microsoft.com/office/2019/extlst" xmlns:r="http://schemas.openxmlformats.org/officeDocument/2006/relationships" xmlns:m="http://schemas.openxmlformats.org/officeDocument/2006/math" xmlns:v="urn:schemas-microsoft-com:vml" xmlns:wp14="http://schemas.microsoft.com/office/word/2010/wordprocessingDrawing" xmlns:wp="http://schemas.openxmlformats.org/drawingml/2006/wordprocessingDrawing" xmlns:w10="urn:schemas-microsoft-com:office:word" xmlns:w="http://schemas.openxmlformats.org/wordprocessingml/2006/main" xmlns:w14="http://schemas.microsoft.com/office/word/2010/wordml" xmlns:w15="http://schemas.microsoft.com/office/word/2012/wordml" xmlns:w16cex="http://schemas.microsoft.com/office/word/2018/wordml/cex" xmlns:w16cid="http://schemas.microsoft.com/office/word/2016/wordml/cid" xmlns:w16="http://schemas.microsoft.com/office/word/2018/wordml" xmlns:w16sdtdh="http://schemas.microsoft.com/office/word/2020/wordml/sdtdatahash" xmlns:w16se="http://schemas.microsoft.com/office/word/2015/wordml/symex" xmlns:wpg="http://schemas.microsoft.com/office/word/2010/wordprocessingGroup" xmlns:wpi="http://schemas.microsoft.com/office/word/2010/wordprocessingInk" xmlns:wne="http://schemas.microsoft.com/office/word/2006/wordml" xmlns:wps="http://schemas.microsoft.com/office/word/2010/wordprocessingShape" mc:Ignorable="w14 w15 w16se w16cid w16 w16cex w16sdtdh wp14">
   <w:body>
     <w:tbl>
       <w:tblPr>
@@ -1056,7 +1056,14 @@
                 <w:rFonts w:asciiTheme="minorBidi" w:hAnsiTheme="minorBidi"/>
                 <w:lang w:val="en-US"/>
               </w:rPr>
-              <w:t>data_list</w:t>
+              <w:t>data</w:t>
+            </w:r>
+            <w:r>
+              <w:rPr>
+                <w:rFonts w:asciiTheme="minorBidi" w:hAnsiTheme="minorBidi"/>
+                <w:lang w:val="en-US"/>
+              </w:rPr>
+              <w:t>_list</w:t>
             </w:r>
             <w:proofErr w:type="spellEnd"/>
             <w:r>
@@ -1713,73 +1720,6 @@
       <w:pPr>
         <w:jc w:val="both"/>
       </w:pPr>
-      <w:r>
-        <w:rPr>
-          <w:noProof/>
-        </w:rPr>
-        <w:drawing>
-          <wp:anchor distT="0" distB="0" distL="114300" distR="114300" simplePos="0" relativeHeight="251657728" behindDoc="1" locked="0" layoutInCell="1" allowOverlap="1" wp14:anchorId="556C176D" wp14:editId="510873E4">
-            <wp:simplePos x="0" y="0"/>
-            <wp:positionH relativeFrom="column">
-              <wp:posOffset>2370455</wp:posOffset>
-            </wp:positionH>
-            <wp:positionV relativeFrom="paragraph">
-              <wp:posOffset>93345</wp:posOffset>
-            </wp:positionV>
-            <wp:extent cx="1503680" cy="1142365"/>
-            <wp:effectExtent l="0" t="0" r="0" b="0"/>
-            <wp:wrapNone/>
-            <wp:docPr id="2" name="Рисунок 0" descr="Безымянный.JPG"/>
-            <wp:cNvGraphicFramePr>
-              <a:graphicFrameLocks xmlns:a="http://schemas.openxmlformats.org/drawingml/2006/main" noChangeAspect="1"/>
-            </wp:cNvGraphicFramePr>
-            <a:graphic xmlns:a="http://schemas.openxmlformats.org/drawingml/2006/main">
-              <a:graphicData uri="http://schemas.openxmlformats.org/drawingml/2006/picture">
-                <pic:pic xmlns:pic="http://schemas.openxmlformats.org/drawingml/2006/picture">
-                  <pic:nvPicPr>
-                    <pic:cNvPr id="0" name="Рисунок 0" descr="Безымянный.JPG"/>
-                    <pic:cNvPicPr>
-                      <a:picLocks noChangeAspect="1" noChangeArrowheads="1"/>
-                    </pic:cNvPicPr>
-                  </pic:nvPicPr>
-                  <pic:blipFill>
-                    <a:blip r:embed="rId5">
-                      <a:extLst>
-                        <a:ext uri="{28A0092B-C50C-407E-A947-70E740481C1C}">
-                          <a14:useLocalDpi xmlns:a14="http://schemas.microsoft.com/office/drawing/2010/main" val="0"/>
-                        </a:ext>
-                      </a:extLst>
-                    </a:blip>
-                    <a:srcRect/>
-                    <a:stretch>
-                      <a:fillRect/>
-                    </a:stretch>
-                  </pic:blipFill>
-                  <pic:spPr bwMode="auto">
-                    <a:xfrm>
-                      <a:off x="0" y="0"/>
-                      <a:ext cx="1503680" cy="1142365"/>
-                    </a:xfrm>
-                    <a:prstGeom prst="rect">
-                      <a:avLst/>
-                    </a:prstGeom>
-                    <a:noFill/>
-                    <a:ln>
-                      <a:noFill/>
-                    </a:ln>
-                  </pic:spPr>
-                </pic:pic>
-              </a:graphicData>
-            </a:graphic>
-            <wp14:sizeRelH relativeFrom="margin">
-              <wp14:pctWidth>0</wp14:pctWidth>
-            </wp14:sizeRelH>
-            <wp14:sizeRelV relativeFrom="margin">
-              <wp14:pctHeight>0</wp14:pctHeight>
-            </wp14:sizeRelV>
-          </wp:anchor>
-        </w:drawing>
-      </w:r>
     </w:p>
     <w:p>
       <w:pPr>

</xml_diff>